<commit_message>
Added copy-paste buttons dedicated to camera anime.
</commit_message>
<xml_diff>
--- a/Documents/TroubleShooting/0_AboutCameraAnim.docx
+++ b/Documents/TroubleShooting/0_AboutCameraAnim.docx
@@ -25,11 +25,22 @@
       </w:r>
     </w:p>
     <w:p>
-      <w:r>
-        <w:rPr>
-          <w:rFonts w:hint="eastAsia"/>
-        </w:rPr>
-        <w:t>AdditiveIK1.0.0.23</w:t>
+      <w:pPr>
+        <w:rPr>
+          <w:rFonts w:hint="eastAsia"/>
+        </w:rPr>
+      </w:pPr>
+      <w:r>
+        <w:rPr>
+          <w:rFonts w:hint="eastAsia"/>
+        </w:rPr>
+        <w:t>AdditiveIK1.0.0.2</w:t>
+      </w:r>
+      <w:r>
+        <w:rPr>
+          <w:rFonts w:hint="eastAsia"/>
+        </w:rPr>
+        <w:t>3</w:t>
       </w:r>
     </w:p>
     <w:p>
@@ -57,6 +68,46 @@
       </w:r>
     </w:p>
     <w:p>
+      <w:r>
+        <w:rPr>
+          <w:rFonts w:hint="eastAsia"/>
+        </w:rPr>
+        <w:t xml:space="preserve">2024/06/18 </w:t>
+      </w:r>
+      <w:r>
+        <w:rPr>
+          <w:rFonts w:hint="eastAsia"/>
+        </w:rPr>
+        <w:t>操作のパネル選択依存についての説明を</w:t>
+      </w:r>
+      <w:r>
+        <w:rPr>
+          <w:rFonts w:hint="eastAsia"/>
+        </w:rPr>
+        <w:t>赤色</w:t>
+      </w:r>
+      <w:r>
+        <w:rPr>
+          <w:rFonts w:hint="eastAsia"/>
+        </w:rPr>
+        <w:t>に</w:t>
+      </w:r>
+    </w:p>
+    <w:p>
+      <w:r>
+        <w:rPr>
+          <w:rFonts w:hint="eastAsia"/>
+        </w:rPr>
+        <w:t>AdditiveIK1.0.0.2</w:t>
+      </w:r>
+      <w:r>
+        <w:rPr>
+          <w:rFonts w:hint="eastAsia"/>
+        </w:rPr>
+        <w:t>4へ向けて</w:t>
+      </w:r>
+    </w:p>
+    <w:p>
       <w:pPr>
         <w:rPr>
           <w:rFonts w:hint="eastAsia"/>
@@ -66,25 +117,19 @@
         <w:rPr>
           <w:rFonts w:hint="eastAsia"/>
         </w:rPr>
-        <w:t xml:space="preserve">2024/06/18 </w:t>
-      </w:r>
-      <w:r>
-        <w:rPr>
-          <w:rFonts w:hint="eastAsia"/>
-        </w:rPr>
-        <w:t>操作のパネル選択依存についての説明を</w:t>
-      </w:r>
-      <w:r>
-        <w:rPr>
-          <w:rFonts w:hint="eastAsia"/>
-        </w:rPr>
-        <w:t>赤色</w:t>
-      </w:r>
-      <w:r>
-        <w:rPr>
-          <w:rFonts w:hint="eastAsia"/>
-        </w:rPr>
-        <w:t>に</w:t>
+        <w:t xml:space="preserve">2024/06/23 </w:t>
+      </w:r>
+      <w:r>
+        <w:rPr>
+          <w:rFonts w:hint="eastAsia"/>
+        </w:rPr>
+        <w:t>カメラアニメ専用コマンドボタン</w:t>
+      </w:r>
+      <w:r>
+        <w:rPr>
+          <w:rFonts w:hint="eastAsia"/>
+        </w:rPr>
+        <w:t>について追記</w:t>
       </w:r>
     </w:p>
     <w:p>
@@ -110,6 +155,7 @@
       </w:r>
     </w:p>
     <w:p>
+      <w:proofErr w:type="spellStart"/>
       <w:r>
         <w:rPr>
           <w:rFonts w:hint="eastAsia"/>
@@ -120,7 +166,14 @@
         <w:rPr>
           <w:rFonts w:hint="eastAsia"/>
         </w:rPr>
-        <w:t>bxファイルに記録されているカメラアニメの編集ができます</w:t>
+        <w:t>bx</w:t>
+      </w:r>
+      <w:proofErr w:type="spellEnd"/>
+      <w:r>
+        <w:rPr>
+          <w:rFonts w:hint="eastAsia"/>
+        </w:rPr>
+        <w:t>ファイルに記録されているカメラアニメの編集ができます</w:t>
       </w:r>
     </w:p>
     <w:p>
@@ -136,10 +189,35 @@
         <w:rPr>
           <w:rFonts w:hint="eastAsia"/>
         </w:rPr>
-        <w:t>カメラアニメをfbxに含める方法については昔の記述(次ページ以降)にあります</w:t>
-      </w:r>
-    </w:p>
-    <w:p/>
+        <w:t>カメラアニメを</w:t>
+      </w:r>
+      <w:proofErr w:type="spellStart"/>
+      <w:r>
+        <w:rPr>
+          <w:rFonts w:hint="eastAsia"/>
+        </w:rPr>
+        <w:t>fbx</w:t>
+      </w:r>
+      <w:proofErr w:type="spellEnd"/>
+      <w:r>
+        <w:rPr>
+          <w:rFonts w:hint="eastAsia"/>
+        </w:rPr>
+        <w:t>に含める方法については昔の記述(</w:t>
+      </w:r>
+      <w:r>
+        <w:rPr>
+          <w:rFonts w:hint="eastAsia"/>
+        </w:rPr>
+        <w:t>後半ページ</w:t>
+      </w:r>
+      <w:r>
+        <w:rPr>
+          <w:rFonts w:hint="eastAsia"/>
+        </w:rPr>
+        <w:t>)にあります</w:t>
+      </w:r>
+    </w:p>
     <w:p>
       <w:pPr>
         <w:rPr>
@@ -152,7 +230,21 @@
         <w:rPr>
           <w:rFonts w:hint="eastAsia"/>
         </w:rPr>
-        <w:t>カメラアニメが入っているfbxを読み込むとアプリ上部のカメラアイコンが水色になります</w:t>
+        <w:t>カメラアニメが入っている</w:t>
+      </w:r>
+      <w:proofErr w:type="spellStart"/>
+      <w:r>
+        <w:rPr>
+          <w:rFonts w:hint="eastAsia"/>
+        </w:rPr>
+        <w:t>fbx</w:t>
+      </w:r>
+      <w:proofErr w:type="spellEnd"/>
+      <w:r>
+        <w:rPr>
+          <w:rFonts w:hint="eastAsia"/>
+        </w:rPr>
+        <w:t>を読み込むとアプリ上部のカメラアイコンが水色になります</w:t>
       </w:r>
       <w:r>
         <w:rPr>
@@ -260,6 +352,11 @@
       </w:r>
     </w:p>
     <w:p>
+      <w:pPr>
+        <w:rPr>
+          <w:rFonts w:hint="eastAsia"/>
+        </w:rPr>
+      </w:pPr>
       <w:r>
         <w:rPr>
           <w:rFonts w:hint="eastAsia"/>
@@ -267,7 +364,6 @@
         <w:t>図：カメラスイッチ</w:t>
       </w:r>
     </w:p>
-    <w:p/>
     <w:p>
       <w:r>
         <w:rPr>
@@ -416,6 +512,11 @@
       </w:r>
     </w:p>
     <w:p>
+      <w:pPr>
+        <w:rPr>
+          <w:rFonts w:hint="eastAsia"/>
+        </w:rPr>
+      </w:pPr>
       <w:r>
         <w:rPr>
           <w:rFonts w:hint="eastAsia"/>
@@ -432,6 +533,7 @@
       <w:r>
         <w:rPr>
           <w:rFonts w:hint="eastAsia"/>
+          <w:strike/>
           <w:color w:val="C00000"/>
         </w:rPr>
         <w:t>モーションパネル</w:t>
@@ -439,6 +541,7 @@
       <w:r>
         <w:rPr>
           <w:rFonts w:hint="eastAsia"/>
+          <w:strike/>
           <w:color w:val="C00000"/>
         </w:rPr>
         <w:t>(カメラパネルではなく)</w:t>
@@ -446,6 +549,7 @@
       <w:r>
         <w:rPr>
           <w:rFonts w:hint="eastAsia"/>
+          <w:strike/>
           <w:color w:val="C00000"/>
         </w:rPr>
         <w:t>で</w:t>
@@ -453,9 +557,42 @@
       <w:r>
         <w:rPr>
           <w:rFonts w:hint="eastAsia"/>
+          <w:strike/>
         </w:rPr>
         <w:t>選択中のカメラモーションに対して行われます。</w:t>
       </w:r>
+      <w:r>
+        <w:rPr>
+          <w:rFonts w:hint="eastAsia"/>
+        </w:rPr>
+        <w:t>２段構えの</w:t>
+      </w:r>
+      <w:r>
+        <w:rPr>
+          <w:rFonts w:hint="eastAsia"/>
+          <w:color w:val="C00000"/>
+        </w:rPr>
+        <w:t>コマンドスプライトボタンの１段目</w:t>
+      </w:r>
+      <w:r>
+        <w:rPr>
+          <w:rFonts w:hint="eastAsia"/>
+        </w:rPr>
+        <w:t>のカメラアニメ専用コマンドボタンにより</w:t>
+      </w:r>
+      <w:r>
+        <w:rPr>
+          <w:rFonts w:hint="eastAsia"/>
+          <w:color w:val="C00000"/>
+        </w:rPr>
+        <w:t>カメラパネルで選択中のカメラモーションに対して</w:t>
+      </w:r>
+      <w:r>
+        <w:rPr>
+          <w:rFonts w:hint="eastAsia"/>
+        </w:rPr>
+        <w:t>行われます。</w:t>
+      </w:r>
     </w:p>
     <w:p/>
     <w:p>
@@ -488,25 +625,6 @@
           <w:rFonts w:hint="eastAsia"/>
         </w:rPr>
         <w:t>カメラの回転アイコン、移動アイコン、ドリーアイコンも使用可能</w:t>
-      </w:r>
-    </w:p>
-    <w:p>
-      <w:r>
-        <w:rPr>
-          <w:rFonts w:hint="eastAsia"/>
-        </w:rPr>
-        <w:t>ツールショートカットボタンのコピー、ペースト、補間も使えます</w:t>
-      </w:r>
-    </w:p>
-    <w:p>
-      <w:r>
-        <w:t>S</w:t>
-      </w:r>
-      <w:r>
-        <w:rPr>
-          <w:rFonts w:hint="eastAsia"/>
-        </w:rPr>
-        <w:t>moothボタンに関してはカメラの回転だけに作用します</w:t>
       </w:r>
     </w:p>
     <w:p/>
@@ -801,8 +919,13 @@
         </w:rPr>
         <w:t xml:space="preserve">カメラアニメについて　</w:t>
       </w:r>
-      <w:r>
-        <w:t xml:space="preserve">EditMot </w:t>
+      <w:proofErr w:type="spellStart"/>
+      <w:r>
+        <w:t>EditMot</w:t>
+      </w:r>
+      <w:proofErr w:type="spellEnd"/>
+      <w:r>
+        <w:t xml:space="preserve"> </w:t>
       </w:r>
       <w:r>
         <w:rPr>
@@ -903,9 +1026,11 @@
       </w:r>
     </w:p>
     <w:p>
+      <w:proofErr w:type="spellStart"/>
       <w:r>
         <w:t>UnityAsset</w:t>
       </w:r>
+      <w:proofErr w:type="spellEnd"/>
       <w:r>
         <w:rPr>
           <w:rFonts w:hint="eastAsia"/>
@@ -936,11 +1061,19 @@
         <w:rPr>
           <w:rFonts w:hint="eastAsia"/>
         </w:rPr>
-        <w:t>によるカメラアニメ入りのf</w:t>
+        <w:t>によるカメラアニメ入りの</w:t>
+      </w:r>
+      <w:proofErr w:type="spellStart"/>
+      <w:r>
+        <w:rPr>
+          <w:rFonts w:hint="eastAsia"/>
+        </w:rPr>
+        <w:t>f</w:t>
       </w:r>
       <w:r>
         <w:t>bx</w:t>
       </w:r>
+      <w:proofErr w:type="spellEnd"/>
       <w:r>
         <w:rPr>
           <w:rFonts w:hint="eastAsia"/>
@@ -960,7 +1093,15 @@
           <w:rFonts w:hint="eastAsia"/>
           <w:color w:val="C00000"/>
         </w:rPr>
-        <w:t>のF</w:t>
+        <w:t>の</w:t>
+      </w:r>
+      <w:proofErr w:type="spellStart"/>
+      <w:r>
+        <w:rPr>
+          <w:rFonts w:hint="eastAsia"/>
+          <w:color w:val="C00000"/>
+        </w:rPr>
+        <w:t>F</w:t>
       </w:r>
       <w:r>
         <w:rPr>
@@ -968,6 +1109,7 @@
         </w:rPr>
         <w:t>bxExporter</w:t>
       </w:r>
+      <w:proofErr w:type="spellEnd"/>
       <w:r>
         <w:rPr>
           <w:rFonts w:hint="eastAsia"/>
@@ -990,11 +1132,19 @@
         <w:rPr>
           <w:rFonts w:hint="eastAsia"/>
         </w:rPr>
-        <w:t>丸ごとの出力は重いので大抵の場合　ゲームオブジェクトツリーの一部をf</w:t>
+        <w:t>丸ごとの出力は重いので大抵の場合　ゲームオブジェクトツリーの一部を</w:t>
+      </w:r>
+      <w:proofErr w:type="spellStart"/>
+      <w:r>
+        <w:rPr>
+          <w:rFonts w:hint="eastAsia"/>
+        </w:rPr>
+        <w:t>f</w:t>
       </w:r>
       <w:r>
         <w:t>bx</w:t>
       </w:r>
+      <w:proofErr w:type="spellEnd"/>
       <w:r>
         <w:rPr>
           <w:rFonts w:hint="eastAsia"/>
@@ -1033,11 +1183,19 @@
         <w:rPr>
           <w:rFonts w:hint="eastAsia"/>
         </w:rPr>
-        <w:t>カメラの初期位置向きを設定したe</w:t>
+        <w:t>カメラの初期位置向きを設定した</w:t>
+      </w:r>
+      <w:proofErr w:type="spellStart"/>
+      <w:r>
+        <w:rPr>
+          <w:rFonts w:hint="eastAsia"/>
+        </w:rPr>
+        <w:t>e</w:t>
       </w:r>
       <w:r>
         <w:t>Null</w:t>
       </w:r>
+      <w:proofErr w:type="spellEnd"/>
       <w:r>
         <w:rPr>
           <w:rFonts w:hint="eastAsia"/>
@@ -1050,11 +1208,19 @@
         <w:rPr>
           <w:rFonts w:hint="eastAsia"/>
         </w:rPr>
-        <w:t>上記e</w:t>
+        <w:t>上記</w:t>
+      </w:r>
+      <w:proofErr w:type="spellStart"/>
+      <w:r>
+        <w:rPr>
+          <w:rFonts w:hint="eastAsia"/>
+        </w:rPr>
+        <w:t>e</w:t>
       </w:r>
       <w:r>
         <w:t>Null</w:t>
       </w:r>
+      <w:proofErr w:type="spellEnd"/>
       <w:r>
         <w:rPr>
           <w:rFonts w:hint="eastAsia"/>
@@ -1343,20 +1509,36 @@
         <w:rPr>
           <w:rFonts w:hint="eastAsia"/>
         </w:rPr>
-        <w:t>構成１または構成２にする　U</w:t>
+        <w:t xml:space="preserve">構成１または構成２にする　</w:t>
+      </w:r>
+      <w:proofErr w:type="spellStart"/>
+      <w:r>
+        <w:rPr>
+          <w:rFonts w:hint="eastAsia"/>
+        </w:rPr>
+        <w:t>U</w:t>
       </w:r>
       <w:r>
         <w:t>nityAsset</w:t>
       </w:r>
-      <w:r>
-        <w:rPr>
-          <w:rFonts w:hint="eastAsia"/>
-        </w:rPr>
-        <w:t>のT</w:t>
+      <w:proofErr w:type="spellEnd"/>
+      <w:r>
+        <w:rPr>
+          <w:rFonts w:hint="eastAsia"/>
+        </w:rPr>
+        <w:t>の</w:t>
+      </w:r>
+      <w:proofErr w:type="spellStart"/>
+      <w:r>
+        <w:rPr>
+          <w:rFonts w:hint="eastAsia"/>
+        </w:rPr>
+        <w:t>T</w:t>
       </w:r>
       <w:r>
         <w:t>heHunt</w:t>
       </w:r>
+      <w:proofErr w:type="spellEnd"/>
       <w:r>
         <w:rPr>
           <w:rFonts w:hint="eastAsia"/>
@@ -1374,6 +1556,7 @@
         </w:rPr>
         <w:t>カメラアニメの確認の際にはインスペクターの</w:t>
       </w:r>
+      <w:proofErr w:type="spellStart"/>
       <w:r>
         <w:rPr>
           <w:rFonts w:hint="eastAsia"/>
@@ -1387,6 +1570,7 @@
         </w:rPr>
         <w:t>ootMotion</w:t>
       </w:r>
+      <w:proofErr w:type="spellEnd"/>
       <w:r>
         <w:rPr>
           <w:rFonts w:hint="eastAsia"/>
@@ -1417,6 +1601,7 @@
         </w:rPr>
         <w:t>の</w:t>
       </w:r>
+      <w:proofErr w:type="spellStart"/>
       <w:r>
         <w:rPr>
           <w:rFonts w:hint="eastAsia"/>
@@ -1430,6 +1615,7 @@
         </w:rPr>
         <w:t>ameObject</w:t>
       </w:r>
+      <w:proofErr w:type="spellEnd"/>
       <w:r>
         <w:rPr>
           <w:rFonts w:hint="eastAsia"/>
@@ -1517,29 +1703,53 @@
         <w:rPr>
           <w:rFonts w:hint="eastAsia"/>
         </w:rPr>
-        <w:t>図中に表示されているアセットはU</w:t>
+        <w:t>図中に表示されているアセットは</w:t>
+      </w:r>
+      <w:proofErr w:type="spellStart"/>
+      <w:r>
+        <w:rPr>
+          <w:rFonts w:hint="eastAsia"/>
+        </w:rPr>
+        <w:t>U</w:t>
       </w:r>
       <w:r>
         <w:t>nityAssetStore</w:t>
       </w:r>
-      <w:r>
-        <w:rPr>
-          <w:rFonts w:hint="eastAsia"/>
-        </w:rPr>
-        <w:t>にあるT</w:t>
+      <w:proofErr w:type="spellEnd"/>
+      <w:r>
+        <w:rPr>
+          <w:rFonts w:hint="eastAsia"/>
+        </w:rPr>
+        <w:t>にある</w:t>
+      </w:r>
+      <w:proofErr w:type="spellStart"/>
+      <w:r>
+        <w:rPr>
+          <w:rFonts w:hint="eastAsia"/>
+        </w:rPr>
+        <w:t>T</w:t>
       </w:r>
       <w:r>
         <w:t>heHunt</w:t>
       </w:r>
-      <w:r>
-        <w:rPr>
-          <w:rFonts w:hint="eastAsia"/>
-        </w:rPr>
-        <w:t>でE</w:t>
+      <w:proofErr w:type="spellEnd"/>
+      <w:r>
+        <w:rPr>
+          <w:rFonts w:hint="eastAsia"/>
+        </w:rPr>
+        <w:t>で</w:t>
+      </w:r>
+      <w:proofErr w:type="spellStart"/>
+      <w:r>
+        <w:rPr>
+          <w:rFonts w:hint="eastAsia"/>
+        </w:rPr>
+        <w:t>E</w:t>
       </w:r>
       <w:r>
         <w:t>ditMot</w:t>
       </w:r>
+      <w:proofErr w:type="spellEnd"/>
       <w:r>
         <w:rPr>
           <w:rFonts w:hint="eastAsia"/>
@@ -1557,7 +1767,7 @@
           <w:noProof/>
         </w:rPr>
         <w:drawing>
-          <wp:inline distT="0" distB="0" distL="0" distR="0" wp14:anchorId="701FD5A6" wp14:editId="0CE26F93">
+          <wp:inline distT="0" distB="0" distL="0" distR="0" wp14:anchorId="701FD5A6" wp14:editId="7A5FA305">
             <wp:extent cx="5400040" cy="6329045"/>
             <wp:effectExtent l="0" t="0" r="0" b="0"/>
             <wp:docPr id="1256691688" name="図 1"/>
@@ -1639,11 +1849,19 @@
         <w:rPr>
           <w:rFonts w:hint="eastAsia"/>
         </w:rPr>
-        <w:t>というA</w:t>
+        <w:t>という</w:t>
+      </w:r>
+      <w:proofErr w:type="spellStart"/>
+      <w:r>
+        <w:rPr>
+          <w:rFonts w:hint="eastAsia"/>
+        </w:rPr>
+        <w:t>A</w:t>
       </w:r>
       <w:r>
         <w:t>nimatorController</w:t>
       </w:r>
+      <w:proofErr w:type="spellEnd"/>
       <w:r>
         <w:rPr>
           <w:rFonts w:hint="eastAsia"/>
@@ -1696,6 +1914,7 @@
       </w:r>
     </w:p>
     <w:p>
+      <w:proofErr w:type="spellStart"/>
       <w:r>
         <w:rPr>
           <w:rFonts w:hint="eastAsia"/>
@@ -1706,6 +1925,7 @@
       <w:r>
         <w:t>ditMot</w:t>
       </w:r>
+      <w:proofErr w:type="spellEnd"/>
       <w:r>
         <w:rPr>
           <w:rFonts w:hint="eastAsia"/>
@@ -1714,6 +1934,7 @@
       </w:r>
     </w:p>
     <w:p>
+      <w:proofErr w:type="spellStart"/>
       <w:r>
         <w:rPr>
           <w:rFonts w:hint="eastAsia"/>
@@ -1723,24 +1944,41 @@
       <w:r>
         <w:t>ditMot</w:t>
       </w:r>
-      <w:r>
-        <w:rPr>
-          <w:rFonts w:hint="eastAsia"/>
-        </w:rPr>
-        <w:t>でカメラ付きのf</w:t>
+      <w:proofErr w:type="spellEnd"/>
+      <w:r>
+        <w:rPr>
+          <w:rFonts w:hint="eastAsia"/>
+        </w:rPr>
+        <w:t>でカメラ付きの</w:t>
+      </w:r>
+      <w:proofErr w:type="spellStart"/>
+      <w:r>
+        <w:rPr>
+          <w:rFonts w:hint="eastAsia"/>
+        </w:rPr>
+        <w:t>f</w:t>
       </w:r>
       <w:r>
         <w:t>bx</w:t>
       </w:r>
-      <w:r>
-        <w:rPr>
-          <w:rFonts w:hint="eastAsia"/>
-        </w:rPr>
-        <w:t>を読み込むと　C</w:t>
+      <w:proofErr w:type="spellEnd"/>
+      <w:r>
+        <w:rPr>
+          <w:rFonts w:hint="eastAsia"/>
+        </w:rPr>
+        <w:t xml:space="preserve">を読み込むと　</w:t>
+      </w:r>
+      <w:proofErr w:type="spellStart"/>
+      <w:r>
+        <w:rPr>
+          <w:rFonts w:hint="eastAsia"/>
+        </w:rPr>
+        <w:t>C</w:t>
       </w:r>
       <w:r>
         <w:t>ameraAndIK</w:t>
       </w:r>
+      <w:proofErr w:type="spellEnd"/>
       <w:r>
         <w:rPr>
           <w:rFonts w:hint="eastAsia"/>
@@ -1755,7 +1993,7 @@
           <w:noProof/>
         </w:rPr>
         <w:drawing>
-          <wp:inline distT="0" distB="0" distL="0" distR="0" wp14:anchorId="67F585CF" wp14:editId="435AC91E">
+          <wp:inline distT="0" distB="0" distL="0" distR="0" wp14:anchorId="67F585CF" wp14:editId="6CF7D2D2">
             <wp:extent cx="5400040" cy="3266440"/>
             <wp:effectExtent l="0" t="0" r="0" b="0"/>
             <wp:docPr id="2140501663" name="図 1"/>
@@ -1852,11 +2090,19 @@
         <w:rPr>
           <w:rFonts w:hint="eastAsia"/>
         </w:rPr>
-        <w:t>におけるR</w:t>
+        <w:t>における</w:t>
+      </w:r>
+      <w:proofErr w:type="spellStart"/>
+      <w:r>
+        <w:rPr>
+          <w:rFonts w:hint="eastAsia"/>
+        </w:rPr>
+        <w:t>R</w:t>
       </w:r>
       <w:r>
         <w:t>ootMotion</w:t>
       </w:r>
+      <w:proofErr w:type="spellEnd"/>
       <w:r>
         <w:rPr>
           <w:rFonts w:hint="eastAsia"/>
@@ -2009,6 +2255,7 @@
       </w:r>
     </w:p>
     <w:p>
+      <w:proofErr w:type="spellStart"/>
       <w:r>
         <w:rPr>
           <w:rFonts w:hint="eastAsia"/>
@@ -2018,6 +2265,7 @@
       <w:r>
         <w:t>ditMot</w:t>
       </w:r>
+      <w:proofErr w:type="spellEnd"/>
       <w:r>
         <w:rPr>
           <w:rFonts w:hint="eastAsia"/>
@@ -2046,9 +2294,11 @@
       </w:r>
     </w:p>
     <w:p>
+      <w:proofErr w:type="spellStart"/>
       <w:r>
         <w:t>fbx</w:t>
       </w:r>
+      <w:proofErr w:type="spellEnd"/>
       <w:r>
         <w:rPr>
           <w:rFonts w:hint="eastAsia"/>
@@ -2112,11 +2362,19 @@
         <w:rPr>
           <w:rFonts w:hint="eastAsia"/>
         </w:rPr>
-        <w:t>一方E</w:t>
+        <w:t>一方</w:t>
+      </w:r>
+      <w:proofErr w:type="spellStart"/>
+      <w:r>
+        <w:rPr>
+          <w:rFonts w:hint="eastAsia"/>
+        </w:rPr>
+        <w:t>E</w:t>
       </w:r>
       <w:r>
         <w:t>ditMot</w:t>
       </w:r>
+      <w:proofErr w:type="spellEnd"/>
       <w:r>
         <w:rPr>
           <w:rFonts w:hint="eastAsia"/>
@@ -2130,11 +2388,19 @@
         <w:rPr>
           <w:rFonts w:hint="eastAsia"/>
         </w:rPr>
-        <w:t>で出力したカメラアニメにおけるボーン名はC</w:t>
+        <w:t>で出力したカメラアニメにおけるボーン名は</w:t>
+      </w:r>
+      <w:proofErr w:type="spellStart"/>
+      <w:r>
+        <w:rPr>
+          <w:rFonts w:hint="eastAsia"/>
+        </w:rPr>
+        <w:t>C</w:t>
       </w:r>
       <w:r>
         <w:t>amera:Position</w:t>
       </w:r>
+      <w:proofErr w:type="spellEnd"/>
       <w:r>
         <w:rPr>
           <w:rFonts w:hint="eastAsia"/>
@@ -2168,11 +2434,19 @@
         <w:rPr>
           <w:rFonts w:hint="eastAsia"/>
         </w:rPr>
-        <w:t>フォルダのf</w:t>
+        <w:t>フォルダの</w:t>
+      </w:r>
+      <w:proofErr w:type="spellStart"/>
+      <w:r>
+        <w:rPr>
+          <w:rFonts w:hint="eastAsia"/>
+        </w:rPr>
+        <w:t>f</w:t>
       </w:r>
       <w:r>
         <w:t>bx</w:t>
       </w:r>
+      <w:proofErr w:type="spellEnd"/>
       <w:r>
         <w:rPr>
           <w:rFonts w:hint="eastAsia"/>
@@ -2265,11 +2539,19 @@
         <w:rPr>
           <w:rFonts w:hint="eastAsia"/>
         </w:rPr>
-        <w:t>フォルダのf</w:t>
+        <w:t>フォルダの</w:t>
+      </w:r>
+      <w:proofErr w:type="spellStart"/>
+      <w:r>
+        <w:rPr>
+          <w:rFonts w:hint="eastAsia"/>
+        </w:rPr>
+        <w:t>f</w:t>
       </w:r>
       <w:r>
         <w:t>bx</w:t>
       </w:r>
+      <w:proofErr w:type="spellEnd"/>
       <w:r>
         <w:rPr>
           <w:rFonts w:hint="eastAsia"/>
@@ -2405,6 +2687,7 @@
         </w:rPr>
         <w:t>カメラアニメの初期位置向きと</w:t>
       </w:r>
+      <w:proofErr w:type="spellStart"/>
       <w:r>
         <w:rPr>
           <w:rFonts w:hint="eastAsia"/>
@@ -2418,6 +2701,7 @@
         </w:rPr>
         <w:t>ootMotion</w:t>
       </w:r>
+      <w:proofErr w:type="spellEnd"/>
       <w:r>
         <w:rPr>
           <w:rFonts w:hint="eastAsia"/>
@@ -2464,6 +2748,7 @@
       </w:r>
     </w:p>
     <w:p>
+      <w:proofErr w:type="spellStart"/>
       <w:r>
         <w:rPr>
           <w:rFonts w:hint="eastAsia"/>
@@ -2473,6 +2758,7 @@
       <w:r>
         <w:t>ditMot</w:t>
       </w:r>
+      <w:proofErr w:type="spellEnd"/>
       <w:r>
         <w:rPr>
           <w:rFonts w:hint="eastAsia"/>
@@ -2532,11 +2818,19 @@
         <w:rPr>
           <w:rFonts w:hint="eastAsia"/>
         </w:rPr>
-        <w:t>のf</w:t>
+        <w:t>の</w:t>
+      </w:r>
+      <w:proofErr w:type="spellStart"/>
+      <w:r>
+        <w:rPr>
+          <w:rFonts w:hint="eastAsia"/>
+        </w:rPr>
+        <w:t>f</w:t>
       </w:r>
       <w:r>
         <w:t>bx</w:t>
       </w:r>
+      <w:proofErr w:type="spellEnd"/>
       <w:r>
         <w:rPr>
           <w:rFonts w:hint="eastAsia"/>
@@ -2644,6 +2938,7 @@
     </w:p>
     <w:p/>
     <w:p>
+      <w:proofErr w:type="spellStart"/>
       <w:r>
         <w:rPr>
           <w:rFonts w:hint="eastAsia"/>
@@ -2653,6 +2948,7 @@
       <w:r>
         <w:t>bx</w:t>
       </w:r>
+      <w:proofErr w:type="spellEnd"/>
       <w:r>
         <w:rPr>
           <w:rFonts w:hint="eastAsia"/>
@@ -2742,11 +3038,19 @@
         <w:rPr>
           <w:rFonts w:hint="eastAsia"/>
         </w:rPr>
-        <w:t>書き出し前に削除しておくか　E</w:t>
+        <w:t xml:space="preserve">書き出し前に削除しておくか　</w:t>
+      </w:r>
+      <w:proofErr w:type="spellStart"/>
+      <w:r>
+        <w:rPr>
+          <w:rFonts w:hint="eastAsia"/>
+        </w:rPr>
+        <w:t>E</w:t>
       </w:r>
       <w:r>
         <w:t>ditMot</w:t>
       </w:r>
+      <w:proofErr w:type="spellEnd"/>
       <w:r>
         <w:rPr>
           <w:rFonts w:hint="eastAsia"/>

</xml_diff>

<commit_message>
ToolTip for CameraCommandButtons. Skip ContextMenu on CameraCommandButtons.
</commit_message>
<xml_diff>
--- a/Documents/TroubleShooting/0_AboutCameraAnim.docx
+++ b/Documents/TroubleShooting/0_AboutCameraAnim.docx
@@ -25,11 +25,64 @@
       </w:r>
     </w:p>
     <w:p>
-      <w:pPr>
-        <w:rPr>
-          <w:rFonts w:hint="eastAsia"/>
-        </w:rPr>
-      </w:pPr>
+      <w:r>
+        <w:rPr>
+          <w:rFonts w:hint="eastAsia"/>
+        </w:rPr>
+        <w:t>AdditiveIK1.0.0.23</w:t>
+      </w:r>
+    </w:p>
+    <w:p>
+      <w:r>
+        <w:rPr>
+          <w:rFonts w:hint="eastAsia"/>
+        </w:rPr>
+        <w:t>2024/06/09追記</w:t>
+      </w:r>
+    </w:p>
+    <w:p>
+      <w:r>
+        <w:rPr>
+          <w:rFonts w:hint="eastAsia"/>
+        </w:rPr>
+        <w:t>2024/06/09その２　絵を交えて説明</w:t>
+      </w:r>
+    </w:p>
+    <w:p>
+      <w:r>
+        <w:rPr>
+          <w:rFonts w:hint="eastAsia"/>
+        </w:rPr>
+        <w:t>2024/06/15 ver1.0.0.23のカメラアニメ編集機能を使ってみてのメモ追記</w:t>
+      </w:r>
+    </w:p>
+    <w:p>
+      <w:r>
+        <w:rPr>
+          <w:rFonts w:hint="eastAsia"/>
+        </w:rPr>
+        <w:t xml:space="preserve">2024/06/18 </w:t>
+      </w:r>
+      <w:r>
+        <w:rPr>
+          <w:rFonts w:hint="eastAsia"/>
+        </w:rPr>
+        <w:t>操作のパネル選択依存についての説明を</w:t>
+      </w:r>
+      <w:r>
+        <w:rPr>
+          <w:rFonts w:hint="eastAsia"/>
+        </w:rPr>
+        <w:t>赤色</w:t>
+      </w:r>
+      <w:r>
+        <w:rPr>
+          <w:rFonts w:hint="eastAsia"/>
+        </w:rPr>
+        <w:t>に</w:t>
+      </w:r>
+    </w:p>
+    <w:p>
       <w:r>
         <w:rPr>
           <w:rFonts w:hint="eastAsia"/>
@@ -40,96 +93,21 @@
         <w:rPr>
           <w:rFonts w:hint="eastAsia"/>
         </w:rPr>
-        <w:t>3</w:t>
-      </w:r>
-    </w:p>
-    <w:p>
-      <w:r>
-        <w:rPr>
-          <w:rFonts w:hint="eastAsia"/>
-        </w:rPr>
-        <w:t>2024/06/09追記</w:t>
-      </w:r>
-    </w:p>
-    <w:p>
-      <w:r>
-        <w:rPr>
-          <w:rFonts w:hint="eastAsia"/>
-        </w:rPr>
-        <w:t>2024/06/09その２　絵を交えて説明</w:t>
-      </w:r>
-    </w:p>
-    <w:p>
-      <w:r>
-        <w:rPr>
-          <w:rFonts w:hint="eastAsia"/>
-        </w:rPr>
-        <w:t>2024/06/15 ver1.0.0.23のカメラアニメ編集機能を使ってみてのメモ追記</w:t>
-      </w:r>
-    </w:p>
-    <w:p>
-      <w:r>
-        <w:rPr>
-          <w:rFonts w:hint="eastAsia"/>
-        </w:rPr>
-        <w:t xml:space="preserve">2024/06/18 </w:t>
-      </w:r>
-      <w:r>
-        <w:rPr>
-          <w:rFonts w:hint="eastAsia"/>
-        </w:rPr>
-        <w:t>操作のパネル選択依存についての説明を</w:t>
-      </w:r>
-      <w:r>
-        <w:rPr>
-          <w:rFonts w:hint="eastAsia"/>
-        </w:rPr>
-        <w:t>赤色</w:t>
-      </w:r>
-      <w:r>
-        <w:rPr>
-          <w:rFonts w:hint="eastAsia"/>
-        </w:rPr>
-        <w:t>に</w:t>
-      </w:r>
-    </w:p>
-    <w:p>
-      <w:r>
-        <w:rPr>
-          <w:rFonts w:hint="eastAsia"/>
-        </w:rPr>
-        <w:t>AdditiveIK1.0.0.2</w:t>
-      </w:r>
-      <w:r>
-        <w:rPr>
-          <w:rFonts w:hint="eastAsia"/>
-        </w:rPr>
-        <w:t>4へ向けて</w:t>
-      </w:r>
-    </w:p>
-    <w:p>
-      <w:pPr>
-        <w:rPr>
-          <w:rFonts w:hint="eastAsia"/>
-        </w:rPr>
-      </w:pPr>
-      <w:r>
-        <w:rPr>
-          <w:rFonts w:hint="eastAsia"/>
-        </w:rPr>
-        <w:t xml:space="preserve">2024/06/23 </w:t>
-      </w:r>
-      <w:r>
-        <w:rPr>
-          <w:rFonts w:hint="eastAsia"/>
-        </w:rPr>
-        <w:t>カメラアニメ専用コマンドボタン</w:t>
-      </w:r>
-      <w:r>
-        <w:rPr>
-          <w:rFonts w:hint="eastAsia"/>
-        </w:rPr>
-        <w:t>について追記</w:t>
+        <w:t>5</w:t>
+      </w:r>
+      <w:r>
+        <w:rPr>
+          <w:rFonts w:hint="eastAsia"/>
+        </w:rPr>
+        <w:t>へ向けて</w:t>
+      </w:r>
+    </w:p>
+    <w:p>
+      <w:r>
+        <w:rPr>
+          <w:rFonts w:hint="eastAsia"/>
+        </w:rPr>
+        <w:t>2024/06/23 カメラアニメ専用コマンドボタンについて追記</w:t>
       </w:r>
     </w:p>
     <w:p>
@@ -218,13 +196,7 @@
         <w:t>)にあります</w:t>
       </w:r>
     </w:p>
-    <w:p>
-      <w:pPr>
-        <w:rPr>
-          <w:rFonts w:hint="eastAsia"/>
-        </w:rPr>
-      </w:pPr>
-    </w:p>
+    <w:p/>
     <w:p>
       <w:r>
         <w:rPr>
@@ -352,11 +324,6 @@
       </w:r>
     </w:p>
     <w:p>
-      <w:pPr>
-        <w:rPr>
-          <w:rFonts w:hint="eastAsia"/>
-        </w:rPr>
-      </w:pPr>
       <w:r>
         <w:rPr>
           <w:rFonts w:hint="eastAsia"/>
@@ -512,11 +479,6 @@
       </w:r>
     </w:p>
     <w:p>
-      <w:pPr>
-        <w:rPr>
-          <w:rFonts w:hint="eastAsia"/>
-        </w:rPr>
-      </w:pPr>
       <w:r>
         <w:rPr>
           <w:rFonts w:hint="eastAsia"/>
@@ -1767,7 +1729,7 @@
           <w:noProof/>
         </w:rPr>
         <w:drawing>
-          <wp:inline distT="0" distB="0" distL="0" distR="0" wp14:anchorId="701FD5A6" wp14:editId="7A5FA305">
+          <wp:inline distT="0" distB="0" distL="0" distR="0" wp14:anchorId="701FD5A6" wp14:editId="61B13064">
             <wp:extent cx="5400040" cy="6329045"/>
             <wp:effectExtent l="0" t="0" r="0" b="0"/>
             <wp:docPr id="1256691688" name="図 1"/>
@@ -1993,7 +1955,7 @@
           <w:noProof/>
         </w:rPr>
         <w:drawing>
-          <wp:inline distT="0" distB="0" distL="0" distR="0" wp14:anchorId="67F585CF" wp14:editId="6CF7D2D2">
+          <wp:inline distT="0" distB="0" distL="0" distR="0" wp14:anchorId="67F585CF" wp14:editId="5D38A8D1">
             <wp:extent cx="5400040" cy="3266440"/>
             <wp:effectExtent l="0" t="0" r="0" b="0"/>
             <wp:docPr id="2140501663" name="図 1"/>

</xml_diff>

<commit_message>
Improve about Editing CameraAnim.
</commit_message>
<xml_diff>
--- a/Documents/TroubleShooting/0_AboutCameraAnim.docx
+++ b/Documents/TroubleShooting/0_AboutCameraAnim.docx
@@ -139,6 +139,7 @@
       </w:r>
     </w:p>
     <w:p>
+      <w:proofErr w:type="spellStart"/>
       <w:r>
         <w:rPr>
           <w:rFonts w:hint="eastAsia"/>
@@ -149,7 +150,14 @@
         <w:rPr>
           <w:rFonts w:hint="eastAsia"/>
         </w:rPr>
-        <w:t>bxファイルに記録されているカメラアニメの編集ができます</w:t>
+        <w:t>bx</w:t>
+      </w:r>
+      <w:proofErr w:type="spellEnd"/>
+      <w:r>
+        <w:rPr>
+          <w:rFonts w:hint="eastAsia"/>
+        </w:rPr>
+        <w:t>ファイルに記録されているカメラアニメの編集ができます</w:t>
       </w:r>
     </w:p>
     <w:p>
@@ -165,7 +173,21 @@
         <w:rPr>
           <w:rFonts w:hint="eastAsia"/>
         </w:rPr>
-        <w:t>カメラアニメをfbxに含める方法については昔の記述(</w:t>
+        <w:t>カメラアニメを</w:t>
+      </w:r>
+      <w:proofErr w:type="spellStart"/>
+      <w:r>
+        <w:rPr>
+          <w:rFonts w:hint="eastAsia"/>
+        </w:rPr>
+        <w:t>fbx</w:t>
+      </w:r>
+      <w:proofErr w:type="spellEnd"/>
+      <w:r>
+        <w:rPr>
+          <w:rFonts w:hint="eastAsia"/>
+        </w:rPr>
+        <w:t>に含める方法については昔の記述(</w:t>
       </w:r>
       <w:r>
         <w:rPr>
@@ -186,7 +208,21 @@
         <w:rPr>
           <w:rFonts w:hint="eastAsia"/>
         </w:rPr>
-        <w:t>カメラアニメが入っているfbxを読み込むとアプリ上部のカメラアイコンが水色になります</w:t>
+        <w:t>カメラアニメが入っている</w:t>
+      </w:r>
+      <w:proofErr w:type="spellStart"/>
+      <w:r>
+        <w:rPr>
+          <w:rFonts w:hint="eastAsia"/>
+        </w:rPr>
+        <w:t>fbx</w:t>
+      </w:r>
+      <w:proofErr w:type="spellEnd"/>
+      <w:r>
+        <w:rPr>
+          <w:rFonts w:hint="eastAsia"/>
+        </w:rPr>
+        <w:t>を読み込むとアプリ上部のカメラアイコンが水色になります</w:t>
       </w:r>
       <w:r>
         <w:rPr>
@@ -772,49 +808,71 @@
     </w:p>
     <w:p/>
     <w:p>
-      <w:r>
-        <w:rPr>
-          <w:rFonts w:hint="eastAsia"/>
+      <w:pPr>
+        <w:rPr>
+          <w:strike/>
+        </w:rPr>
+      </w:pPr>
+      <w:r>
+        <w:rPr>
+          <w:rFonts w:hint="eastAsia"/>
+          <w:strike/>
         </w:rPr>
         <w:t>メモ１</w:t>
       </w:r>
     </w:p>
     <w:p>
-      <w:r>
-        <w:rPr>
-          <w:rFonts w:hint="eastAsia"/>
+      <w:pPr>
+        <w:rPr>
+          <w:strike/>
+        </w:rPr>
+      </w:pPr>
+      <w:r>
+        <w:rPr>
+          <w:rFonts w:hint="eastAsia"/>
+          <w:strike/>
         </w:rPr>
         <w:t>カメラ位置とカメラ注視点の距離が短くなったり長くなったりしながら</w:t>
       </w:r>
       <w:r>
         <w:rPr>
           <w:rFonts w:hint="eastAsia"/>
+          <w:strike/>
         </w:rPr>
         <w:t>、カメラ注視点を中心にカメラを</w:t>
       </w:r>
       <w:r>
         <w:rPr>
           <w:rFonts w:hint="eastAsia"/>
+          <w:strike/>
         </w:rPr>
         <w:t>回転</w:t>
       </w:r>
       <w:r>
         <w:rPr>
           <w:rFonts w:hint="eastAsia"/>
+          <w:strike/>
         </w:rPr>
         <w:t>させたい</w:t>
       </w:r>
       <w:r>
         <w:rPr>
           <w:rFonts w:hint="eastAsia"/>
+          <w:strike/>
         </w:rPr>
         <w:t>場合</w:t>
       </w:r>
     </w:p>
     <w:p>
-      <w:r>
-        <w:rPr>
-          <w:rFonts w:hint="eastAsia"/>
+      <w:pPr>
+        <w:rPr>
+          <w:strike/>
+        </w:rPr>
+      </w:pPr>
+      <w:r>
+        <w:rPr>
+          <w:rFonts w:hint="eastAsia"/>
+          <w:strike/>
         </w:rPr>
         <w:t>ドリー(虫眼鏡アイコンドラッグ)してから回転すると簡単</w:t>
       </w:r>
@@ -823,10 +881,61 @@
       <w:r>
         <w:rPr>
           <w:rFonts w:hint="eastAsia"/>
+          <w:strike/>
         </w:rPr>
         <w:t>回転してからドリーすると回転中心がずれることがあり難しかった</w:t>
       </w:r>
     </w:p>
+    <w:p>
+      <w:pPr>
+        <w:rPr>
+          <w:rFonts w:hint="eastAsia"/>
+          <w:color w:val="C00000"/>
+        </w:rPr>
+      </w:pPr>
+      <w:r>
+        <w:rPr>
+          <w:rFonts w:hint="eastAsia"/>
+          <w:color w:val="C00000"/>
+        </w:rPr>
+        <w:t>ver1.0.0.29へ向けた修正で、回転してから</w:t>
+      </w:r>
+      <w:r>
+        <w:rPr>
+          <w:rFonts w:hint="eastAsia"/>
+          <w:color w:val="C00000"/>
+        </w:rPr>
+        <w:t>虫眼鏡アイコンドラッグ</w:t>
+      </w:r>
+      <w:r>
+        <w:rPr>
+          <w:rFonts w:hint="eastAsia"/>
+          <w:color w:val="C00000"/>
+        </w:rPr>
+        <w:t>をしてもうまくいくように.</w:t>
+      </w:r>
+      <w:r>
+        <w:rPr>
+          <w:rFonts w:hint="eastAsia"/>
+          <w:color w:val="C00000"/>
+        </w:rPr>
+        <w:t xml:space="preserve">　</w:t>
+      </w:r>
+      <w:r>
+        <w:rPr>
+          <w:color w:val="C00000"/>
+        </w:rPr>
+        <w:t>L</w:t>
+      </w:r>
+      <w:r>
+        <w:rPr>
+          <w:rFonts w:hint="eastAsia"/>
+          <w:color w:val="C00000"/>
+        </w:rPr>
+        <w:t>ock2Jointにチェックをいれて使うと効果的.</w:t>
+      </w:r>
+    </w:p>
+    <w:p/>
     <w:p/>
     <w:p/>
     <w:p>
@@ -946,8 +1055,13 @@
         </w:rPr>
         <w:t xml:space="preserve">カメラアニメについて　</w:t>
       </w:r>
-      <w:r>
-        <w:t xml:space="preserve">EditMot </w:t>
+      <w:proofErr w:type="spellStart"/>
+      <w:r>
+        <w:t>EditMot</w:t>
+      </w:r>
+      <w:proofErr w:type="spellEnd"/>
+      <w:r>
+        <w:t xml:space="preserve"> </w:t>
       </w:r>
       <w:r>
         <w:rPr>
@@ -1048,9 +1162,11 @@
       </w:r>
     </w:p>
     <w:p>
+      <w:proofErr w:type="spellStart"/>
       <w:r>
         <w:t>UnityAsset</w:t>
       </w:r>
+      <w:proofErr w:type="spellEnd"/>
       <w:r>
         <w:rPr>
           <w:rFonts w:hint="eastAsia"/>
@@ -1081,11 +1197,19 @@
         <w:rPr>
           <w:rFonts w:hint="eastAsia"/>
         </w:rPr>
-        <w:t>によるカメラアニメ入りのf</w:t>
+        <w:t>によるカメラアニメ入りの</w:t>
+      </w:r>
+      <w:proofErr w:type="spellStart"/>
+      <w:r>
+        <w:rPr>
+          <w:rFonts w:hint="eastAsia"/>
+        </w:rPr>
+        <w:t>f</w:t>
       </w:r>
       <w:r>
         <w:t>bx</w:t>
       </w:r>
+      <w:proofErr w:type="spellEnd"/>
       <w:r>
         <w:rPr>
           <w:rFonts w:hint="eastAsia"/>
@@ -1105,7 +1229,15 @@
           <w:rFonts w:hint="eastAsia"/>
           <w:color w:val="C00000"/>
         </w:rPr>
-        <w:t>のF</w:t>
+        <w:t>の</w:t>
+      </w:r>
+      <w:proofErr w:type="spellStart"/>
+      <w:r>
+        <w:rPr>
+          <w:rFonts w:hint="eastAsia"/>
+          <w:color w:val="C00000"/>
+        </w:rPr>
+        <w:t>F</w:t>
       </w:r>
       <w:r>
         <w:rPr>
@@ -1113,6 +1245,7 @@
         </w:rPr>
         <w:t>bxExporter</w:t>
       </w:r>
+      <w:proofErr w:type="spellEnd"/>
       <w:r>
         <w:rPr>
           <w:rFonts w:hint="eastAsia"/>
@@ -1135,11 +1268,19 @@
         <w:rPr>
           <w:rFonts w:hint="eastAsia"/>
         </w:rPr>
-        <w:t>丸ごとの出力は重いので大抵の場合　ゲームオブジェクトツリーの一部をf</w:t>
+        <w:t>丸ごとの出力は重いので大抵の場合　ゲームオブジェクトツリーの一部を</w:t>
+      </w:r>
+      <w:proofErr w:type="spellStart"/>
+      <w:r>
+        <w:rPr>
+          <w:rFonts w:hint="eastAsia"/>
+        </w:rPr>
+        <w:t>f</w:t>
       </w:r>
       <w:r>
         <w:t>bx</w:t>
       </w:r>
+      <w:proofErr w:type="spellEnd"/>
       <w:r>
         <w:rPr>
           <w:rFonts w:hint="eastAsia"/>
@@ -1178,11 +1319,19 @@
         <w:rPr>
           <w:rFonts w:hint="eastAsia"/>
         </w:rPr>
-        <w:t>カメラの初期位置向きを設定したe</w:t>
+        <w:t>カメラの初期位置向きを設定した</w:t>
+      </w:r>
+      <w:proofErr w:type="spellStart"/>
+      <w:r>
+        <w:rPr>
+          <w:rFonts w:hint="eastAsia"/>
+        </w:rPr>
+        <w:t>e</w:t>
       </w:r>
       <w:r>
         <w:t>Null</w:t>
       </w:r>
+      <w:proofErr w:type="spellEnd"/>
       <w:r>
         <w:rPr>
           <w:rFonts w:hint="eastAsia"/>
@@ -1195,11 +1344,19 @@
         <w:rPr>
           <w:rFonts w:hint="eastAsia"/>
         </w:rPr>
-        <w:t>上記e</w:t>
+        <w:t>上記</w:t>
+      </w:r>
+      <w:proofErr w:type="spellStart"/>
+      <w:r>
+        <w:rPr>
+          <w:rFonts w:hint="eastAsia"/>
+        </w:rPr>
+        <w:t>e</w:t>
       </w:r>
       <w:r>
         <w:t>Null</w:t>
       </w:r>
+      <w:proofErr w:type="spellEnd"/>
       <w:r>
         <w:rPr>
           <w:rFonts w:hint="eastAsia"/>
@@ -1488,20 +1645,36 @@
         <w:rPr>
           <w:rFonts w:hint="eastAsia"/>
         </w:rPr>
-        <w:t>構成１または構成２にする　U</w:t>
+        <w:t xml:space="preserve">構成１または構成２にする　</w:t>
+      </w:r>
+      <w:proofErr w:type="spellStart"/>
+      <w:r>
+        <w:rPr>
+          <w:rFonts w:hint="eastAsia"/>
+        </w:rPr>
+        <w:t>U</w:t>
       </w:r>
       <w:r>
         <w:t>nityAsset</w:t>
       </w:r>
-      <w:r>
-        <w:rPr>
-          <w:rFonts w:hint="eastAsia"/>
-        </w:rPr>
-        <w:t>のT</w:t>
+      <w:proofErr w:type="spellEnd"/>
+      <w:r>
+        <w:rPr>
+          <w:rFonts w:hint="eastAsia"/>
+        </w:rPr>
+        <w:t>の</w:t>
+      </w:r>
+      <w:proofErr w:type="spellStart"/>
+      <w:r>
+        <w:rPr>
+          <w:rFonts w:hint="eastAsia"/>
+        </w:rPr>
+        <w:t>T</w:t>
       </w:r>
       <w:r>
         <w:t>heHunt</w:t>
       </w:r>
+      <w:proofErr w:type="spellEnd"/>
       <w:r>
         <w:rPr>
           <w:rFonts w:hint="eastAsia"/>
@@ -1519,6 +1692,7 @@
         </w:rPr>
         <w:t>カメラアニメの確認の際にはインスペクターの</w:t>
       </w:r>
+      <w:proofErr w:type="spellStart"/>
       <w:r>
         <w:rPr>
           <w:rFonts w:hint="eastAsia"/>
@@ -1532,6 +1706,7 @@
         </w:rPr>
         <w:t>ootMotion</w:t>
       </w:r>
+      <w:proofErr w:type="spellEnd"/>
       <w:r>
         <w:rPr>
           <w:rFonts w:hint="eastAsia"/>
@@ -1562,6 +1737,7 @@
         </w:rPr>
         <w:t>の</w:t>
       </w:r>
+      <w:proofErr w:type="spellStart"/>
       <w:r>
         <w:rPr>
           <w:rFonts w:hint="eastAsia"/>
@@ -1575,6 +1751,7 @@
         </w:rPr>
         <w:t>ameObject</w:t>
       </w:r>
+      <w:proofErr w:type="spellEnd"/>
       <w:r>
         <w:rPr>
           <w:rFonts w:hint="eastAsia"/>
@@ -1662,29 +1839,53 @@
         <w:rPr>
           <w:rFonts w:hint="eastAsia"/>
         </w:rPr>
-        <w:t>図中に表示されているアセットはU</w:t>
+        <w:t>図中に表示されているアセットは</w:t>
+      </w:r>
+      <w:proofErr w:type="spellStart"/>
+      <w:r>
+        <w:rPr>
+          <w:rFonts w:hint="eastAsia"/>
+        </w:rPr>
+        <w:t>U</w:t>
       </w:r>
       <w:r>
         <w:t>nityAssetStore</w:t>
       </w:r>
-      <w:r>
-        <w:rPr>
-          <w:rFonts w:hint="eastAsia"/>
-        </w:rPr>
-        <w:t>にあるT</w:t>
+      <w:proofErr w:type="spellEnd"/>
+      <w:r>
+        <w:rPr>
+          <w:rFonts w:hint="eastAsia"/>
+        </w:rPr>
+        <w:t>にある</w:t>
+      </w:r>
+      <w:proofErr w:type="spellStart"/>
+      <w:r>
+        <w:rPr>
+          <w:rFonts w:hint="eastAsia"/>
+        </w:rPr>
+        <w:t>T</w:t>
       </w:r>
       <w:r>
         <w:t>heHunt</w:t>
       </w:r>
-      <w:r>
-        <w:rPr>
-          <w:rFonts w:hint="eastAsia"/>
-        </w:rPr>
-        <w:t>でE</w:t>
+      <w:proofErr w:type="spellEnd"/>
+      <w:r>
+        <w:rPr>
+          <w:rFonts w:hint="eastAsia"/>
+        </w:rPr>
+        <w:t>で</w:t>
+      </w:r>
+      <w:proofErr w:type="spellStart"/>
+      <w:r>
+        <w:rPr>
+          <w:rFonts w:hint="eastAsia"/>
+        </w:rPr>
+        <w:t>E</w:t>
       </w:r>
       <w:r>
         <w:t>ditMot</w:t>
       </w:r>
+      <w:proofErr w:type="spellEnd"/>
       <w:r>
         <w:rPr>
           <w:rFonts w:hint="eastAsia"/>
@@ -1702,7 +1903,7 @@
           <w:noProof/>
         </w:rPr>
         <w:drawing>
-          <wp:inline distT="0" distB="0" distL="0" distR="0" wp14:anchorId="701FD5A6" wp14:editId="0829FA28">
+          <wp:inline distT="0" distB="0" distL="0" distR="0" wp14:anchorId="701FD5A6" wp14:editId="5A90BE09">
             <wp:extent cx="5400040" cy="6329045"/>
             <wp:effectExtent l="0" t="0" r="0" b="0"/>
             <wp:docPr id="1256691688" name="図 1"/>
@@ -1784,11 +1985,19 @@
         <w:rPr>
           <w:rFonts w:hint="eastAsia"/>
         </w:rPr>
-        <w:t>というA</w:t>
+        <w:t>という</w:t>
+      </w:r>
+      <w:proofErr w:type="spellStart"/>
+      <w:r>
+        <w:rPr>
+          <w:rFonts w:hint="eastAsia"/>
+        </w:rPr>
+        <w:t>A</w:t>
       </w:r>
       <w:r>
         <w:t>nimatorController</w:t>
       </w:r>
+      <w:proofErr w:type="spellEnd"/>
       <w:r>
         <w:rPr>
           <w:rFonts w:hint="eastAsia"/>
@@ -1841,6 +2050,7 @@
       </w:r>
     </w:p>
     <w:p>
+      <w:proofErr w:type="spellStart"/>
       <w:r>
         <w:rPr>
           <w:rFonts w:hint="eastAsia"/>
@@ -1851,6 +2061,7 @@
       <w:r>
         <w:t>ditMot</w:t>
       </w:r>
+      <w:proofErr w:type="spellEnd"/>
       <w:r>
         <w:rPr>
           <w:rFonts w:hint="eastAsia"/>
@@ -1859,6 +2070,7 @@
       </w:r>
     </w:p>
     <w:p>
+      <w:proofErr w:type="spellStart"/>
       <w:r>
         <w:rPr>
           <w:rFonts w:hint="eastAsia"/>
@@ -1868,24 +2080,41 @@
       <w:r>
         <w:t>ditMot</w:t>
       </w:r>
-      <w:r>
-        <w:rPr>
-          <w:rFonts w:hint="eastAsia"/>
-        </w:rPr>
-        <w:t>でカメラ付きのf</w:t>
+      <w:proofErr w:type="spellEnd"/>
+      <w:r>
+        <w:rPr>
+          <w:rFonts w:hint="eastAsia"/>
+        </w:rPr>
+        <w:t>でカメラ付きの</w:t>
+      </w:r>
+      <w:proofErr w:type="spellStart"/>
+      <w:r>
+        <w:rPr>
+          <w:rFonts w:hint="eastAsia"/>
+        </w:rPr>
+        <w:t>f</w:t>
       </w:r>
       <w:r>
         <w:t>bx</w:t>
       </w:r>
-      <w:r>
-        <w:rPr>
-          <w:rFonts w:hint="eastAsia"/>
-        </w:rPr>
-        <w:t>を読み込むと　C</w:t>
+      <w:proofErr w:type="spellEnd"/>
+      <w:r>
+        <w:rPr>
+          <w:rFonts w:hint="eastAsia"/>
+        </w:rPr>
+        <w:t xml:space="preserve">を読み込むと　</w:t>
+      </w:r>
+      <w:proofErr w:type="spellStart"/>
+      <w:r>
+        <w:rPr>
+          <w:rFonts w:hint="eastAsia"/>
+        </w:rPr>
+        <w:t>C</w:t>
       </w:r>
       <w:r>
         <w:t>ameraAndIK</w:t>
       </w:r>
+      <w:proofErr w:type="spellEnd"/>
       <w:r>
         <w:rPr>
           <w:rFonts w:hint="eastAsia"/>
@@ -1900,7 +2129,7 @@
           <w:noProof/>
         </w:rPr>
         <w:drawing>
-          <wp:inline distT="0" distB="0" distL="0" distR="0" wp14:anchorId="67F585CF" wp14:editId="2FDB3917">
+          <wp:inline distT="0" distB="0" distL="0" distR="0" wp14:anchorId="67F585CF" wp14:editId="5E3CB8F7">
             <wp:extent cx="5400040" cy="3266440"/>
             <wp:effectExtent l="0" t="0" r="0" b="0"/>
             <wp:docPr id="2140501663" name="図 1"/>
@@ -1997,11 +2226,19 @@
         <w:rPr>
           <w:rFonts w:hint="eastAsia"/>
         </w:rPr>
-        <w:t>におけるR</w:t>
+        <w:t>における</w:t>
+      </w:r>
+      <w:proofErr w:type="spellStart"/>
+      <w:r>
+        <w:rPr>
+          <w:rFonts w:hint="eastAsia"/>
+        </w:rPr>
+        <w:t>R</w:t>
       </w:r>
       <w:r>
         <w:t>ootMotion</w:t>
       </w:r>
+      <w:proofErr w:type="spellEnd"/>
       <w:r>
         <w:rPr>
           <w:rFonts w:hint="eastAsia"/>
@@ -2154,6 +2391,7 @@
       </w:r>
     </w:p>
     <w:p>
+      <w:proofErr w:type="spellStart"/>
       <w:r>
         <w:rPr>
           <w:rFonts w:hint="eastAsia"/>
@@ -2163,6 +2401,7 @@
       <w:r>
         <w:t>ditMot</w:t>
       </w:r>
+      <w:proofErr w:type="spellEnd"/>
       <w:r>
         <w:rPr>
           <w:rFonts w:hint="eastAsia"/>
@@ -2191,9 +2430,11 @@
       </w:r>
     </w:p>
     <w:p>
+      <w:proofErr w:type="spellStart"/>
       <w:r>
         <w:t>fbx</w:t>
       </w:r>
+      <w:proofErr w:type="spellEnd"/>
       <w:r>
         <w:rPr>
           <w:rFonts w:hint="eastAsia"/>
@@ -2257,11 +2498,19 @@
         <w:rPr>
           <w:rFonts w:hint="eastAsia"/>
         </w:rPr>
-        <w:t>一方E</w:t>
+        <w:t>一方</w:t>
+      </w:r>
+      <w:proofErr w:type="spellStart"/>
+      <w:r>
+        <w:rPr>
+          <w:rFonts w:hint="eastAsia"/>
+        </w:rPr>
+        <w:t>E</w:t>
       </w:r>
       <w:r>
         <w:t>ditMot</w:t>
       </w:r>
+      <w:proofErr w:type="spellEnd"/>
       <w:r>
         <w:rPr>
           <w:rFonts w:hint="eastAsia"/>
@@ -2275,11 +2524,19 @@
         <w:rPr>
           <w:rFonts w:hint="eastAsia"/>
         </w:rPr>
-        <w:t>で出力したカメラアニメにおけるボーン名はC</w:t>
+        <w:t>で出力したカメラアニメにおけるボーン名は</w:t>
+      </w:r>
+      <w:proofErr w:type="spellStart"/>
+      <w:r>
+        <w:rPr>
+          <w:rFonts w:hint="eastAsia"/>
+        </w:rPr>
+        <w:t>C</w:t>
       </w:r>
       <w:r>
         <w:t>amera:Position</w:t>
       </w:r>
+      <w:proofErr w:type="spellEnd"/>
       <w:r>
         <w:rPr>
           <w:rFonts w:hint="eastAsia"/>
@@ -2313,11 +2570,19 @@
         <w:rPr>
           <w:rFonts w:hint="eastAsia"/>
         </w:rPr>
-        <w:t>フォルダのf</w:t>
+        <w:t>フォルダの</w:t>
+      </w:r>
+      <w:proofErr w:type="spellStart"/>
+      <w:r>
+        <w:rPr>
+          <w:rFonts w:hint="eastAsia"/>
+        </w:rPr>
+        <w:t>f</w:t>
       </w:r>
       <w:r>
         <w:t>bx</w:t>
       </w:r>
+      <w:proofErr w:type="spellEnd"/>
       <w:r>
         <w:rPr>
           <w:rFonts w:hint="eastAsia"/>
@@ -2410,11 +2675,19 @@
         <w:rPr>
           <w:rFonts w:hint="eastAsia"/>
         </w:rPr>
-        <w:t>フォルダのf</w:t>
+        <w:t>フォルダの</w:t>
+      </w:r>
+      <w:proofErr w:type="spellStart"/>
+      <w:r>
+        <w:rPr>
+          <w:rFonts w:hint="eastAsia"/>
+        </w:rPr>
+        <w:t>f</w:t>
       </w:r>
       <w:r>
         <w:t>bx</w:t>
       </w:r>
+      <w:proofErr w:type="spellEnd"/>
       <w:r>
         <w:rPr>
           <w:rFonts w:hint="eastAsia"/>
@@ -2550,6 +2823,7 @@
         </w:rPr>
         <w:t>カメラアニメの初期位置向きと</w:t>
       </w:r>
+      <w:proofErr w:type="spellStart"/>
       <w:r>
         <w:rPr>
           <w:rFonts w:hint="eastAsia"/>
@@ -2563,6 +2837,7 @@
         </w:rPr>
         <w:t>ootMotion</w:t>
       </w:r>
+      <w:proofErr w:type="spellEnd"/>
       <w:r>
         <w:rPr>
           <w:rFonts w:hint="eastAsia"/>
@@ -2609,6 +2884,7 @@
       </w:r>
     </w:p>
     <w:p>
+      <w:proofErr w:type="spellStart"/>
       <w:r>
         <w:rPr>
           <w:rFonts w:hint="eastAsia"/>
@@ -2618,6 +2894,7 @@
       <w:r>
         <w:t>ditMot</w:t>
       </w:r>
+      <w:proofErr w:type="spellEnd"/>
       <w:r>
         <w:rPr>
           <w:rFonts w:hint="eastAsia"/>
@@ -2677,11 +2954,19 @@
         <w:rPr>
           <w:rFonts w:hint="eastAsia"/>
         </w:rPr>
-        <w:t>のf</w:t>
+        <w:t>の</w:t>
+      </w:r>
+      <w:proofErr w:type="spellStart"/>
+      <w:r>
+        <w:rPr>
+          <w:rFonts w:hint="eastAsia"/>
+        </w:rPr>
+        <w:t>f</w:t>
       </w:r>
       <w:r>
         <w:t>bx</w:t>
       </w:r>
+      <w:proofErr w:type="spellEnd"/>
       <w:r>
         <w:rPr>
           <w:rFonts w:hint="eastAsia"/>
@@ -2789,6 +3074,7 @@
     </w:p>
     <w:p/>
     <w:p>
+      <w:proofErr w:type="spellStart"/>
       <w:r>
         <w:rPr>
           <w:rFonts w:hint="eastAsia"/>
@@ -2798,6 +3084,7 @@
       <w:r>
         <w:t>bx</w:t>
       </w:r>
+      <w:proofErr w:type="spellEnd"/>
       <w:r>
         <w:rPr>
           <w:rFonts w:hint="eastAsia"/>
@@ -2887,11 +3174,19 @@
         <w:rPr>
           <w:rFonts w:hint="eastAsia"/>
         </w:rPr>
-        <w:t>書き出し前に削除しておくか　E</w:t>
+        <w:t xml:space="preserve">書き出し前に削除しておくか　</w:t>
+      </w:r>
+      <w:proofErr w:type="spellStart"/>
+      <w:r>
+        <w:rPr>
+          <w:rFonts w:hint="eastAsia"/>
+        </w:rPr>
+        <w:t>E</w:t>
       </w:r>
       <w:r>
         <w:t>ditMot</w:t>
       </w:r>
+      <w:proofErr w:type="spellEnd"/>
       <w:r>
         <w:rPr>
           <w:rFonts w:hint="eastAsia"/>

</xml_diff>